<commit_message>
Base del nivel 1 completa y desarrollo del nivel 2
</commit_message>
<xml_diff>
--- a/Momento_II.docx
+++ b/Momento_II.docx
@@ -13,15 +13,7 @@
         <w:rPr>
           <w:color w:val="auto"/>
         </w:rPr>
-        <w:t>Proyecto Final - Mome</w:t>
-      </w:r>
-      <w:bookmarkStart w:id="0" w:name="_GoBack"/>
-      <w:bookmarkEnd w:id="0"/>
-      <w:r>
-        <w:rPr>
-          <w:color w:val="auto"/>
-        </w:rPr>
-        <w:t>nto II: Diseño y Análisis</w:t>
+        <w:t>Proyecto Final - Momento II: Diseño y Análisis</w:t>
       </w:r>
     </w:p>
     <w:p>
@@ -83,6 +75,8 @@
       <w:r>
         <w:t>- Colisiones entre proyectiles y aviones.</w:t>
       </w:r>
+      <w:bookmarkStart w:id="0" w:name="_GoBack"/>
+      <w:bookmarkEnd w:id="0"/>
       <w:r>
         <w:br w:type="textWrapping"/>
       </w:r>
@@ -97,12 +91,6 @@
       </w:r>
       <w:r>
         <w:t>Físicas:</w:t>
-      </w:r>
-      <w:r>
-        <w:br w:type="textWrapping"/>
-      </w:r>
-      <w:r>
-        <w:t>- Movimiento oscilatorio (trayectorias senoidales) para los enemigos.</w:t>
       </w:r>
       <w:r>
         <w:br w:type="textWrapping"/>
@@ -1913,7 +1901,7 @@
     <w:lsdException w:unhideWhenUsed="0" w:uiPriority="72" w:semiHidden="0" w:name="Colorful List Accent 1"/>
     <w:lsdException w:unhideWhenUsed="0" w:uiPriority="73" w:semiHidden="0" w:name="Colorful Grid Accent 1"/>
     <w:lsdException w:qFormat="1" w:unhideWhenUsed="0" w:uiPriority="60" w:semiHidden="0" w:name="Light Shading Accent 2"/>
-    <w:lsdException w:unhideWhenUsed="0" w:uiPriority="61" w:semiHidden="0" w:name="Light List Accent 2"/>
+    <w:lsdException w:qFormat="1" w:unhideWhenUsed="0" w:uiPriority="61" w:semiHidden="0" w:name="Light List Accent 2"/>
     <w:lsdException w:unhideWhenUsed="0" w:uiPriority="62" w:semiHidden="0" w:name="Light Grid Accent 2"/>
     <w:lsdException w:unhideWhenUsed="0" w:uiPriority="63" w:semiHidden="0" w:name="Medium Shading 1 Accent 2"/>
     <w:lsdException w:unhideWhenUsed="0" w:uiPriority="64" w:semiHidden="0" w:name="Medium Shading 2 Accent 2"/>
@@ -1928,7 +1916,7 @@
     <w:lsdException w:unhideWhenUsed="0" w:uiPriority="73" w:semiHidden="0" w:name="Colorful Grid Accent 2"/>
     <w:lsdException w:unhideWhenUsed="0" w:uiPriority="60" w:semiHidden="0" w:name="Light Shading Accent 3"/>
     <w:lsdException w:unhideWhenUsed="0" w:uiPriority="61" w:semiHidden="0" w:name="Light List Accent 3"/>
-    <w:lsdException w:unhideWhenUsed="0" w:uiPriority="62" w:semiHidden="0" w:name="Light Grid Accent 3"/>
+    <w:lsdException w:qFormat="1" w:unhideWhenUsed="0" w:uiPriority="62" w:semiHidden="0" w:name="Light Grid Accent 3"/>
     <w:lsdException w:unhideWhenUsed="0" w:uiPriority="63" w:semiHidden="0" w:name="Medium Shading 1 Accent 3"/>
     <w:lsdException w:unhideWhenUsed="0" w:uiPriority="64" w:semiHidden="0" w:name="Medium Shading 2 Accent 3"/>
     <w:lsdException w:unhideWhenUsed="0" w:uiPriority="65" w:semiHidden="0" w:name="Medium List 1 Accent 3"/>
@@ -3910,6 +3898,7 @@
   <w:style w:type="table" w:styleId="75">
     <w:name w:val="Light List Accent 2"/>
     <w:basedOn w:val="12"/>
+    <w:qFormat/>
     <w:uiPriority w:val="61"/>
     <w:pPr>
       <w:spacing w:after="0" w:line="240" w:lineRule="auto"/>
@@ -4716,6 +4705,7 @@
   <w:style w:type="table" w:styleId="83">
     <w:name w:val="Light Grid Accent 3"/>
     <w:basedOn w:val="12"/>
+    <w:qFormat/>
     <w:uiPriority w:val="62"/>
     <w:pPr>
       <w:spacing w:after="0" w:line="240" w:lineRule="auto"/>

</xml_diff>